<commit_message>
This is the commit message
</commit_message>
<xml_diff>
--- a/Robobuggy is awesome.docx
+++ b/Robobuggy is awesome.docx
@@ -24,7 +24,11 @@
         <w:t xml:space="preserve">We love coding! </w:t>
       </w:r>
     </w:p>
+    <w:p/>
     <w:p>
+      <w:r>
+        <w:t>I made this change now!</w:t>
+      </w:r>
       <w:bookmarkStart w:id="0" w:name="_GoBack"/>
       <w:bookmarkEnd w:id="0"/>
     </w:p>

</xml_diff>